<commit_message>
New numbers; formatting tweaks
</commit_message>
<xml_diff>
--- a/DFIR/IBM X-Force IR Hotline Numbers.docx
+++ b/DFIR/IBM X-Force IR Hotline Numbers.docx
@@ -10,8 +10,6 @@
           <w:szCs w:val="64"/>
         </w:rPr>
       </w:pPr>
-      <w:bookmarkStart w:id="0" w:name="_GoBack"/>
-      <w:bookmarkEnd w:id="0"/>
       <w:r>
         <w:rPr>
           <w:rFonts w:ascii="HelvNeue Roman for IBM" w:hAnsi="HelvNeue Roman for IBM"/>
@@ -146,7 +144,7 @@
           <w:szCs w:val="56"/>
         </w:rPr>
       </w:pPr>
-      <w:bookmarkStart w:id="1" w:name="_Hlk42690410"/>
+      <w:bookmarkStart w:id="0" w:name="_Hlk42690410"/>
       <w:r>
         <w:rPr>
           <w:rFonts w:ascii="HelvNeue Bold for IBM" w:hAnsi="HelvNeue Bold for IBM"/>
@@ -198,7 +196,7 @@
         </w:rPr>
         <w:t>Hotline Numbers</w:t>
       </w:r>
-      <w:bookmarkEnd w:id="1"/>
+      <w:bookmarkEnd w:id="0"/>
     </w:p>
     <w:p>
       <w:pPr>
@@ -563,7 +561,7 @@
           <w:noProof/>
           <w:color w:val="FFFFFF" w:themeColor="background1"/>
         </w:rPr>
-        <w:t>October 8, 2020</w:t>
+        <w:t xml:space="preserve"> 2020</w:t>
       </w:r>
       <w:r>
         <w:rPr>
@@ -571,6 +569,13 @@
           <w:color w:val="FFFFFF" w:themeColor="background1"/>
         </w:rPr>
         <w:fldChar w:fldCharType="end"/>
+      </w:r>
+      <w:r>
+        <w:rPr>
+          <w:rFonts w:ascii="HelvNeue Roman for IBM" w:hAnsi="HelvNeue Roman for IBM"/>
+          <w:color w:val="FFFFFF" w:themeColor="background1"/>
+        </w:rPr>
+        <w:t>-11-24</w:t>
       </w:r>
     </w:p>
     <w:p>
@@ -602,8 +607,28 @@
           <w:rFonts w:eastAsiaTheme="minorHAnsi"/>
         </w:rPr>
         <w:lastRenderedPageBreak/>
-        <w:t>In case of security Incident</w:t>
+        <w:t xml:space="preserve">In case of security </w:t>
       </w:r>
+      <w:r>
+        <w:rPr>
+          <w:rFonts w:eastAsiaTheme="minorHAnsi"/>
+        </w:rPr>
+        <w:t>i</w:t>
+      </w:r>
+      <w:r>
+        <w:rPr>
+          <w:rFonts w:eastAsiaTheme="minorHAnsi"/>
+        </w:rPr>
+        <w:t>ncident</w:t>
+      </w:r>
+    </w:p>
+    <w:p>
+      <w:pPr>
+        <w:rPr>
+          <w:rFonts w:eastAsiaTheme="minorHAnsi"/>
+          <w:lang w:bidi="he-IL"/>
+        </w:rPr>
+      </w:pPr>
     </w:p>
     <w:p>
       <w:pPr>
@@ -631,24 +656,13 @@
         <w:pStyle w:val="ListParagraph"/>
         <w:numPr>
           <w:ilvl w:val="0"/>
-          <w:numId w:val="3"/>
+          <w:numId w:val="0"/>
         </w:numPr>
+        <w:ind w:left="720"/>
         <w:rPr>
           <w:rFonts w:eastAsiaTheme="minorHAnsi"/>
         </w:rPr>
       </w:pPr>
-      <w:r>
-        <w:rPr>
-          <w:rFonts w:eastAsiaTheme="minorHAnsi"/>
-        </w:rPr>
-        <w:t>DO NOT discuss the incident with others unless directed</w:t>
-      </w:r>
-      <w:r>
-        <w:rPr>
-          <w:rFonts w:eastAsiaTheme="minorHAnsi"/>
-        </w:rPr>
-        <w:t>.</w:t>
-      </w:r>
     </w:p>
     <w:p>
       <w:pPr>
@@ -665,7 +679,7 @@
         <w:rPr>
           <w:rFonts w:eastAsiaTheme="minorHAnsi"/>
         </w:rPr>
-        <w:t>DO NOT shutdown, power off or backup affected systems</w:t>
+        <w:t>DO NOT discuss the incident with others unless directed</w:t>
       </w:r>
       <w:r>
         <w:rPr>
@@ -673,6 +687,19 @@
         </w:rPr>
         <w:t>.</w:t>
       </w:r>
+    </w:p>
+    <w:p>
+      <w:pPr>
+        <w:pStyle w:val="ListParagraph"/>
+        <w:numPr>
+          <w:ilvl w:val="0"/>
+          <w:numId w:val="0"/>
+        </w:numPr>
+        <w:ind w:left="720"/>
+        <w:rPr>
+          <w:rFonts w:eastAsiaTheme="minorHAnsi"/>
+        </w:rPr>
+      </w:pPr>
     </w:p>
     <w:p>
       <w:pPr>
@@ -689,7 +716,7 @@
         <w:rPr>
           <w:rFonts w:eastAsiaTheme="minorHAnsi"/>
         </w:rPr>
-        <w:t>DO NOT remotely access systems unless necessary</w:t>
+        <w:t>DO NOT shutdown, power off or backup affected systems</w:t>
       </w:r>
       <w:r>
         <w:rPr>
@@ -697,6 +724,19 @@
         </w:rPr>
         <w:t>.</w:t>
       </w:r>
+    </w:p>
+    <w:p>
+      <w:pPr>
+        <w:pStyle w:val="ListParagraph"/>
+        <w:numPr>
+          <w:ilvl w:val="0"/>
+          <w:numId w:val="0"/>
+        </w:numPr>
+        <w:ind w:left="720"/>
+        <w:rPr>
+          <w:rFonts w:eastAsiaTheme="minorHAnsi"/>
+        </w:rPr>
+      </w:pPr>
     </w:p>
     <w:p>
       <w:pPr>
@@ -713,7 +753,7 @@
         <w:rPr>
           <w:rFonts w:eastAsiaTheme="minorHAnsi"/>
         </w:rPr>
-        <w:t>DO NOT use common privileged domain credentials</w:t>
+        <w:t>DO NOT remotely access systems unless necessary</w:t>
       </w:r>
       <w:r>
         <w:rPr>
@@ -721,6 +761,19 @@
         </w:rPr>
         <w:t>.</w:t>
       </w:r>
+    </w:p>
+    <w:p>
+      <w:pPr>
+        <w:pStyle w:val="ListParagraph"/>
+        <w:numPr>
+          <w:ilvl w:val="0"/>
+          <w:numId w:val="0"/>
+        </w:numPr>
+        <w:ind w:left="720"/>
+        <w:rPr>
+          <w:rFonts w:eastAsiaTheme="minorHAnsi"/>
+        </w:rPr>
+      </w:pPr>
     </w:p>
     <w:p>
       <w:pPr>
@@ -737,7 +790,7 @@
         <w:rPr>
           <w:rFonts w:eastAsiaTheme="minorHAnsi"/>
         </w:rPr>
-        <w:t>DO NOT install or execute any software on the systems</w:t>
+        <w:t>DO NOT use common privileged domain credentials</w:t>
       </w:r>
       <w:r>
         <w:rPr>
@@ -745,6 +798,19 @@
         </w:rPr>
         <w:t>.</w:t>
       </w:r>
+    </w:p>
+    <w:p>
+      <w:pPr>
+        <w:pStyle w:val="ListParagraph"/>
+        <w:numPr>
+          <w:ilvl w:val="0"/>
+          <w:numId w:val="0"/>
+        </w:numPr>
+        <w:ind w:left="720"/>
+        <w:rPr>
+          <w:rFonts w:eastAsiaTheme="minorHAnsi"/>
+        </w:rPr>
+      </w:pPr>
     </w:p>
     <w:p>
       <w:pPr>
@@ -761,7 +827,7 @@
         <w:rPr>
           <w:rFonts w:eastAsiaTheme="minorHAnsi"/>
         </w:rPr>
-        <w:t>DO NOT conduct Anti-Virus or similar scanning processes</w:t>
+        <w:t>DO NOT install or execute any software on the systems</w:t>
       </w:r>
       <w:r>
         <w:rPr>
@@ -769,6 +835,19 @@
         </w:rPr>
         <w:t>.</w:t>
       </w:r>
+    </w:p>
+    <w:p>
+      <w:pPr>
+        <w:pStyle w:val="ListParagraph"/>
+        <w:numPr>
+          <w:ilvl w:val="0"/>
+          <w:numId w:val="0"/>
+        </w:numPr>
+        <w:ind w:left="720"/>
+        <w:rPr>
+          <w:rFonts w:eastAsiaTheme="minorHAnsi"/>
+        </w:rPr>
+      </w:pPr>
     </w:p>
     <w:p>
       <w:pPr>
@@ -785,7 +864,7 @@
         <w:rPr>
           <w:rFonts w:eastAsiaTheme="minorHAnsi"/>
         </w:rPr>
-        <w:t>DO NOT attempt to retaliate against perpetrators</w:t>
+        <w:t>DO NOT conduct Anti-Virus or similar scanning processes</w:t>
       </w:r>
       <w:r>
         <w:rPr>
@@ -796,29 +875,109 @@
     </w:p>
     <w:p>
       <w:pPr>
+        <w:pStyle w:val="ListParagraph"/>
+        <w:numPr>
+          <w:ilvl w:val="0"/>
+          <w:numId w:val="0"/>
+        </w:numPr>
+        <w:ind w:left="720"/>
+        <w:rPr>
+          <w:rFonts w:eastAsiaTheme="minorHAnsi"/>
+        </w:rPr>
+      </w:pPr>
+    </w:p>
+    <w:p>
+      <w:pPr>
+        <w:pStyle w:val="ListParagraph"/>
+        <w:numPr>
+          <w:ilvl w:val="0"/>
+          <w:numId w:val="3"/>
+        </w:numPr>
+        <w:rPr>
+          <w:rFonts w:eastAsiaTheme="minorHAnsi"/>
+        </w:rPr>
+      </w:pPr>
+      <w:r>
+        <w:rPr>
+          <w:rFonts w:eastAsiaTheme="minorHAnsi"/>
+        </w:rPr>
+        <w:t>DO NOT attempt to retaliate against perpetrators</w:t>
+      </w:r>
+      <w:r>
+        <w:rPr>
+          <w:rFonts w:eastAsiaTheme="minorHAnsi"/>
+        </w:rPr>
+        <w:t>.</w:t>
+      </w:r>
+    </w:p>
+    <w:p>
+      <w:pPr>
         <w:rPr>
           <w:rFonts w:eastAsiaTheme="minorHAnsi"/>
           <w:b/>
         </w:rPr>
       </w:pPr>
-      <w:r>
+    </w:p>
+    <w:p>
+      <w:pPr>
         <w:rPr>
           <w:rFonts w:eastAsiaTheme="minorHAnsi"/>
           <w:b/>
+        </w:rPr>
+      </w:pPr>
+    </w:p>
+    <w:p>
+      <w:pPr>
+        <w:rPr>
+          <w:rStyle w:val="Strong"/>
+          <w:rFonts w:eastAsiaTheme="minorHAnsi"/>
+          <w:b w:val="0"/>
+          <w:bCs/>
+          <w:sz w:val="28"/>
+          <w:szCs w:val="32"/>
+        </w:rPr>
+      </w:pPr>
+      <w:r>
+        <w:rPr>
+          <w:rStyle w:val="Strong"/>
+          <w:rFonts w:eastAsiaTheme="minorHAnsi"/>
+          <w:b w:val="0"/>
+          <w:bCs/>
+          <w:sz w:val="28"/>
+          <w:szCs w:val="32"/>
         </w:rPr>
         <w:t xml:space="preserve">Call </w:t>
       </w:r>
       <w:r>
         <w:rPr>
+          <w:rStyle w:val="Strong"/>
           <w:rFonts w:eastAsiaTheme="minorHAnsi"/>
-          <w:b/>
+          <w:b w:val="0"/>
+          <w:bCs/>
+          <w:sz w:val="28"/>
+          <w:szCs w:val="32"/>
+        </w:rPr>
+        <w:t xml:space="preserve">the </w:t>
+      </w:r>
+      <w:r>
+        <w:rPr>
+          <w:rStyle w:val="Strong"/>
+          <w:rFonts w:eastAsiaTheme="minorHAnsi"/>
+          <w:b w:val="0"/>
+          <w:bCs/>
+          <w:sz w:val="28"/>
+          <w:szCs w:val="32"/>
         </w:rPr>
         <w:t xml:space="preserve">X-Force </w:t>
       </w:r>
       <w:r>
         <w:rPr>
+          <w:rStyle w:val="Strong"/>
           <w:rFonts w:eastAsiaTheme="minorHAnsi"/>
-          <w:b/>
+          <w:b w:val="0"/>
+          <w:bCs/>
+          <w:sz w:val="28"/>
+          <w:szCs w:val="32"/>
         </w:rPr>
         <w:t>IR Hotline number and ask for support.</w:t>
       </w:r>
@@ -826,13 +985,112 @@
     <w:p>
       <w:pPr>
         <w:rPr>
+          <w:rStyle w:val="Strong"/>
           <w:rFonts w:eastAsiaTheme="minorHAnsi"/>
-          <w:b/>
+          <w:sz w:val="28"/>
+          <w:szCs w:val="32"/>
         </w:rPr>
       </w:pPr>
     </w:p>
     <w:p>
       <w:pPr>
+        <w:rPr>
+          <w:rStyle w:val="Strong"/>
+          <w:sz w:val="28"/>
+          <w:szCs w:val="32"/>
+        </w:rPr>
+      </w:pPr>
+      <w:r>
+        <w:rPr>
+          <w:rStyle w:val="Strong"/>
+          <w:rFonts w:eastAsiaTheme="minorHAnsi"/>
+          <w:sz w:val="28"/>
+          <w:szCs w:val="32"/>
+        </w:rPr>
+        <w:t>The worldwide hotline</w:t>
+      </w:r>
+      <w:r>
+        <w:rPr>
+          <w:rStyle w:val="Strong"/>
+          <w:rFonts w:eastAsiaTheme="minorHAnsi"/>
+          <w:sz w:val="28"/>
+          <w:szCs w:val="32"/>
+        </w:rPr>
+        <w:t xml:space="preserve"> number </w:t>
+      </w:r>
+      <w:r>
+        <w:rPr>
+          <w:rStyle w:val="Strong"/>
+          <w:rFonts w:eastAsiaTheme="minorHAnsi"/>
+          <w:sz w:val="28"/>
+          <w:szCs w:val="32"/>
+        </w:rPr>
+        <w:t xml:space="preserve">is </w:t>
+      </w:r>
+      <w:r>
+        <w:rPr>
+          <w:rStyle w:val="Strong"/>
+          <w:sz w:val="28"/>
+          <w:szCs w:val="32"/>
+        </w:rPr>
+        <w:t>+1 312 212 8034</w:t>
+      </w:r>
+    </w:p>
+    <w:p>
+      <w:pPr>
+        <w:rPr>
+          <w:rStyle w:val="Strong"/>
+          <w:b w:val="0"/>
+          <w:bCs/>
+          <w:sz w:val="28"/>
+          <w:szCs w:val="32"/>
+        </w:rPr>
+      </w:pPr>
+    </w:p>
+    <w:p>
+      <w:pPr>
+        <w:rPr>
+          <w:rStyle w:val="Strong"/>
+          <w:b w:val="0"/>
+          <w:bCs/>
+          <w:sz w:val="28"/>
+          <w:szCs w:val="32"/>
+        </w:rPr>
+      </w:pPr>
+      <w:r>
+        <w:rPr>
+          <w:rStyle w:val="Strong"/>
+          <w:b w:val="0"/>
+          <w:bCs/>
+          <w:sz w:val="28"/>
+          <w:szCs w:val="32"/>
+        </w:rPr>
+        <w:t>Regional access numbers are listed on the following pages.</w:t>
+      </w:r>
+    </w:p>
+    <w:p>
+      <w:pPr>
+        <w:spacing w:before="0" w:after="0"/>
+        <w:jc w:val="left"/>
+        <w:rPr>
+          <w:rFonts w:ascii="HelvNeue Bold for IBM" w:eastAsiaTheme="minorHAnsi" w:hAnsi="HelvNeue Bold for IBM" w:cstheme="majorBidi"/>
+          <w:color w:val="FFFFFF" w:themeColor="background1"/>
+          <w:sz w:val="32"/>
+          <w:szCs w:val="32"/>
+          <w:lang w:bidi="he-IL"/>
+        </w:rPr>
+      </w:pPr>
+      <w:r>
+        <w:rPr>
+          <w:rFonts w:eastAsiaTheme="minorHAnsi"/>
+        </w:rPr>
+        <w:br w:type="page"/>
+      </w:r>
+      <w:bookmarkStart w:id="1" w:name="_GoBack"/>
+      <w:bookmarkEnd w:id="1"/>
+    </w:p>
+    <w:p>
+      <w:pPr>
         <w:pStyle w:val="Heading1"/>
         <w:rPr>
           <w:rFonts w:eastAsiaTheme="minorHAnsi"/>
@@ -842,6 +1100,7 @@
         <w:rPr>
           <w:rFonts w:eastAsiaTheme="minorHAnsi"/>
         </w:rPr>
+        <w:lastRenderedPageBreak/>
         <w:t>List of X-Force IR Hotline Numbers</w:t>
       </w:r>
     </w:p>
@@ -859,6 +1118,9 @@
       <w:r>
         <w:t>Worldwide</w:t>
       </w:r>
+      <w:r>
+        <w:t xml:space="preserve"> Hotline</w:t>
+      </w:r>
     </w:p>
     <w:p>
       <w:pPr>
@@ -875,10 +1137,20 @@
     </w:p>
     <w:p>
       <w:pPr>
+        <w:rPr>
+          <w:lang w:bidi="he-IL"/>
+        </w:rPr>
+      </w:pPr>
+    </w:p>
+    <w:p>
+      <w:pPr>
         <w:pStyle w:val="Heading2"/>
       </w:pPr>
       <w:r>
-        <w:t>Asia and Pacific</w:t>
+        <w:t>Asia Pacific</w:t>
+      </w:r>
+      <w:r>
+        <w:t xml:space="preserve"> (except Japan)</w:t>
       </w:r>
     </w:p>
     <w:tbl>
@@ -1028,7 +1300,7 @@
               <w:rPr>
                 <w:lang w:bidi="he-IL"/>
               </w:rPr>
-              <w:t>India</w:t>
+              <w:t>Hong Kong</w:t>
             </w:r>
           </w:p>
         </w:tc>
@@ -1046,49 +1318,7 @@
               <w:rPr>
                 <w:lang w:bidi="he-IL"/>
               </w:rPr>
-              <w:t xml:space="preserve">(+91) </w:t>
-            </w:r>
-            <w:r>
-              <w:rPr>
-                <w:lang w:bidi="he-IL"/>
-              </w:rPr>
-              <w:t>0008</w:t>
-            </w:r>
-            <w:r>
-              <w:rPr>
-                <w:lang w:bidi="he-IL"/>
-              </w:rPr>
-              <w:t xml:space="preserve"> </w:t>
-            </w:r>
-            <w:r>
-              <w:rPr>
-                <w:lang w:bidi="he-IL"/>
-              </w:rPr>
-              <w:t>000</w:t>
-            </w:r>
-            <w:r>
-              <w:rPr>
-                <w:lang w:bidi="he-IL"/>
-              </w:rPr>
-              <w:t xml:space="preserve"> </w:t>
-            </w:r>
-            <w:r>
-              <w:rPr>
-                <w:lang w:bidi="he-IL"/>
-              </w:rPr>
-              <w:t>401</w:t>
-            </w:r>
-            <w:r>
-              <w:rPr>
-                <w:lang w:bidi="he-IL"/>
-              </w:rPr>
-              <w:t xml:space="preserve"> </w:t>
-            </w:r>
-            <w:r>
-              <w:rPr>
-                <w:lang w:bidi="he-IL"/>
-              </w:rPr>
-              <w:t>045</w:t>
+              <w:t>(+852) 800 900 704</w:t>
             </w:r>
           </w:p>
         </w:tc>
@@ -1108,7 +1338,7 @@
               <w:rPr>
                 <w:lang w:bidi="he-IL"/>
               </w:rPr>
-              <w:t>Indonesia</w:t>
+              <w:t>India</w:t>
             </w:r>
           </w:p>
         </w:tc>
@@ -1126,13 +1356,13 @@
               <w:rPr>
                 <w:lang w:bidi="he-IL"/>
               </w:rPr>
-              <w:t xml:space="preserve">(+62) </w:t>
-            </w:r>
-            <w:r>
-              <w:rPr>
-                <w:lang w:bidi="he-IL"/>
-              </w:rPr>
-              <w:t>00</w:t>
+              <w:t xml:space="preserve">(+91) </w:t>
+            </w:r>
+            <w:r>
+              <w:rPr>
+                <w:lang w:bidi="he-IL"/>
+              </w:rPr>
+              <w:t>0008</w:t>
             </w:r>
             <w:r>
               <w:rPr>
@@ -1144,7 +1374,7 @@
               <w:rPr>
                 <w:lang w:bidi="he-IL"/>
               </w:rPr>
-              <w:t>180</w:t>
+              <w:t>000</w:t>
             </w:r>
             <w:r>
               <w:rPr>
@@ -1156,7 +1386,7 @@
               <w:rPr>
                 <w:lang w:bidi="he-IL"/>
               </w:rPr>
-              <w:t>361</w:t>
+              <w:t>401</w:t>
             </w:r>
             <w:r>
               <w:rPr>
@@ -1168,7 +1398,7 @@
               <w:rPr>
                 <w:lang w:bidi="he-IL"/>
               </w:rPr>
-              <w:t>859</w:t>
+              <w:t>045</w:t>
             </w:r>
           </w:p>
         </w:tc>
@@ -1188,7 +1418,7 @@
               <w:rPr>
                 <w:lang w:bidi="he-IL"/>
               </w:rPr>
-              <w:t>Hong Kong</w:t>
+              <w:t>Indonesia</w:t>
             </w:r>
           </w:p>
         </w:tc>
@@ -1206,7 +1436,49 @@
               <w:rPr>
                 <w:lang w:bidi="he-IL"/>
               </w:rPr>
-              <w:t>(+852) 800 900 704</w:t>
+              <w:t xml:space="preserve">(+62) </w:t>
+            </w:r>
+            <w:r>
+              <w:rPr>
+                <w:lang w:bidi="he-IL"/>
+              </w:rPr>
+              <w:t>00</w:t>
+            </w:r>
+            <w:r>
+              <w:rPr>
+                <w:lang w:bidi="he-IL"/>
+              </w:rPr>
+              <w:t xml:space="preserve"> </w:t>
+            </w:r>
+            <w:r>
+              <w:rPr>
+                <w:lang w:bidi="he-IL"/>
+              </w:rPr>
+              <w:t>180</w:t>
+            </w:r>
+            <w:r>
+              <w:rPr>
+                <w:lang w:bidi="he-IL"/>
+              </w:rPr>
+              <w:t xml:space="preserve"> </w:t>
+            </w:r>
+            <w:r>
+              <w:rPr>
+                <w:lang w:bidi="he-IL"/>
+              </w:rPr>
+              <w:t>361</w:t>
+            </w:r>
+            <w:r>
+              <w:rPr>
+                <w:lang w:bidi="he-IL"/>
+              </w:rPr>
+              <w:t xml:space="preserve"> </w:t>
+            </w:r>
+            <w:r>
+              <w:rPr>
+                <w:lang w:bidi="he-IL"/>
+              </w:rPr>
+              <w:t>859</w:t>
             </w:r>
           </w:p>
         </w:tc>
@@ -1226,7 +1498,7 @@
               <w:rPr>
                 <w:lang w:bidi="he-IL"/>
               </w:rPr>
-              <w:t>New Zealand</w:t>
+              <w:t>Malaysia</w:t>
             </w:r>
           </w:p>
         </w:tc>
@@ -1244,13 +1516,13 @@
               <w:rPr>
                 <w:lang w:bidi="he-IL"/>
               </w:rPr>
-              <w:t xml:space="preserve">(+64) </w:t>
-            </w:r>
-            <w:r>
-              <w:rPr>
-                <w:lang w:bidi="he-IL"/>
-              </w:rPr>
-              <w:t>0800</w:t>
+              <w:t xml:space="preserve">(+60) </w:t>
+            </w:r>
+            <w:r>
+              <w:rPr>
+                <w:lang w:bidi="he-IL"/>
+              </w:rPr>
+              <w:t>1800</w:t>
             </w:r>
             <w:r>
               <w:rPr>
@@ -1262,7 +1534,7 @@
               <w:rPr>
                 <w:lang w:bidi="he-IL"/>
               </w:rPr>
-              <w:t>426</w:t>
+              <w:t>818</w:t>
             </w:r>
             <w:r>
               <w:rPr>
@@ -1274,7 +1546,7 @@
               <w:rPr>
                 <w:lang w:bidi="he-IL"/>
               </w:rPr>
-              <w:t>111</w:t>
+              <w:t>276</w:t>
             </w:r>
           </w:p>
         </w:tc>
@@ -1294,7 +1566,7 @@
               <w:rPr>
                 <w:lang w:bidi="he-IL"/>
               </w:rPr>
-              <w:t>Malaysia</w:t>
+              <w:t>New Zealand</w:t>
             </w:r>
           </w:p>
         </w:tc>
@@ -1312,13 +1584,13 @@
               <w:rPr>
                 <w:lang w:bidi="he-IL"/>
               </w:rPr>
-              <w:t xml:space="preserve">(+60) </w:t>
-            </w:r>
-            <w:r>
-              <w:rPr>
-                <w:lang w:bidi="he-IL"/>
-              </w:rPr>
-              <w:t>1800</w:t>
+              <w:t xml:space="preserve">(+64) </w:t>
+            </w:r>
+            <w:r>
+              <w:rPr>
+                <w:lang w:bidi="he-IL"/>
+              </w:rPr>
+              <w:t>0800</w:t>
             </w:r>
             <w:r>
               <w:rPr>
@@ -1330,7 +1602,7 @@
               <w:rPr>
                 <w:lang w:bidi="he-IL"/>
               </w:rPr>
-              <w:t>818</w:t>
+              <w:t>426</w:t>
             </w:r>
             <w:r>
               <w:rPr>
@@ -1342,7 +1614,7 @@
               <w:rPr>
                 <w:lang w:bidi="he-IL"/>
               </w:rPr>
-              <w:t>276</w:t>
+              <w:t>111</w:t>
             </w:r>
           </w:p>
         </w:tc>
@@ -1355,7 +1627,6 @@
           <w:p>
             <w:pPr>
               <w:rPr>
-                <w:highlight w:val="yellow"/>
                 <w:lang w:bidi="he-IL"/>
               </w:rPr>
             </w:pPr>
@@ -1374,7 +1645,6 @@
           <w:p>
             <w:pPr>
               <w:rPr>
-                <w:highlight w:val="yellow"/>
                 <w:lang w:bidi="he-IL"/>
               </w:rPr>
             </w:pPr>
@@ -1425,6 +1695,7 @@
           <w:p>
             <w:pPr>
               <w:rPr>
+                <w:highlight w:val="yellow"/>
                 <w:lang w:bidi="he-IL"/>
               </w:rPr>
             </w:pPr>
@@ -1432,7 +1703,6 @@
               <w:rPr>
                 <w:lang w:bidi="he-IL"/>
               </w:rPr>
-              <w:lastRenderedPageBreak/>
               <w:t>Singapore</w:t>
             </w:r>
           </w:p>
@@ -1444,6 +1714,7 @@
           <w:p>
             <w:pPr>
               <w:rPr>
+                <w:highlight w:val="yellow"/>
                 <w:lang w:bidi="he-IL"/>
               </w:rPr>
             </w:pPr>
@@ -1554,20 +1825,201 @@
           </w:p>
         </w:tc>
       </w:tr>
+      <w:tr>
+        <w:tc>
+          <w:tcPr>
+            <w:tcW w:w="4675" w:type="dxa"/>
+          </w:tcPr>
+          <w:p>
+            <w:pPr>
+              <w:rPr>
+                <w:lang w:bidi="he-IL"/>
+              </w:rPr>
+            </w:pPr>
+            <w:r>
+              <w:rPr>
+                <w:lang w:bidi="he-IL"/>
+              </w:rPr>
+              <w:t>Vietnam (</w:t>
+            </w:r>
+            <w:proofErr w:type="spellStart"/>
+            <w:r>
+              <w:rPr>
+                <w:lang w:bidi="he-IL"/>
+              </w:rPr>
+              <w:t>Mobifone</w:t>
+            </w:r>
+            <w:proofErr w:type="spellEnd"/>
+            <w:r>
+              <w:rPr>
+                <w:lang w:bidi="he-IL"/>
+              </w:rPr>
+              <w:t>)</w:t>
+            </w:r>
+          </w:p>
+        </w:tc>
+        <w:tc>
+          <w:tcPr>
+            <w:tcW w:w="4675" w:type="dxa"/>
+          </w:tcPr>
+          <w:p>
+            <w:pPr>
+              <w:rPr>
+                <w:lang w:bidi="he-IL"/>
+              </w:rPr>
+            </w:pPr>
+            <w:r>
+              <w:rPr>
+                <w:lang w:bidi="he-IL"/>
+              </w:rPr>
+              <w:t>121010013</w:t>
+            </w:r>
+          </w:p>
+        </w:tc>
+      </w:tr>
+      <w:tr>
+        <w:tc>
+          <w:tcPr>
+            <w:tcW w:w="4675" w:type="dxa"/>
+          </w:tcPr>
+          <w:p>
+            <w:pPr>
+              <w:rPr>
+                <w:lang w:bidi="he-IL"/>
+              </w:rPr>
+            </w:pPr>
+            <w:r>
+              <w:rPr>
+                <w:lang w:bidi="he-IL"/>
+              </w:rPr>
+              <w:t>Vietnam (Viettel)</w:t>
+            </w:r>
+          </w:p>
+        </w:tc>
+        <w:tc>
+          <w:tcPr>
+            <w:tcW w:w="4675" w:type="dxa"/>
+          </w:tcPr>
+          <w:p>
+            <w:pPr>
+              <w:rPr>
+                <w:lang w:bidi="he-IL"/>
+              </w:rPr>
+            </w:pPr>
+            <w:r>
+              <w:rPr>
+                <w:lang w:bidi="he-IL"/>
+              </w:rPr>
+              <w:t>12280435</w:t>
+            </w:r>
+          </w:p>
+        </w:tc>
+      </w:tr>
+      <w:tr>
+        <w:tc>
+          <w:tcPr>
+            <w:tcW w:w="4675" w:type="dxa"/>
+          </w:tcPr>
+          <w:p>
+            <w:pPr>
+              <w:rPr>
+                <w:lang w:bidi="he-IL"/>
+              </w:rPr>
+            </w:pPr>
+            <w:r>
+              <w:rPr>
+                <w:lang w:bidi="he-IL"/>
+              </w:rPr>
+              <w:t>Vietnam (VNPT-I)</w:t>
+            </w:r>
+          </w:p>
+        </w:tc>
+        <w:tc>
+          <w:tcPr>
+            <w:tcW w:w="4675" w:type="dxa"/>
+          </w:tcPr>
+          <w:p>
+            <w:pPr>
+              <w:rPr>
+                <w:lang w:bidi="he-IL"/>
+              </w:rPr>
+            </w:pPr>
+            <w:r>
+              <w:rPr>
+                <w:lang w:bidi="he-IL"/>
+              </w:rPr>
+              <w:t>120852208</w:t>
+            </w:r>
+          </w:p>
+        </w:tc>
+      </w:tr>
     </w:tbl>
+    <w:p/>
     <w:p>
       <w:pPr>
-        <w:rPr>
-          <w:lang w:bidi="he-IL"/>
-        </w:rPr>
-      </w:pPr>
+        <w:pStyle w:val="Heading2"/>
+      </w:pPr>
+      <w:r>
+        <w:t>Japan</w:t>
+      </w:r>
+      <w:r>
+        <w:t xml:space="preserve"> (staffed locally)</w:t>
+      </w:r>
     </w:p>
     <w:p>
       <w:pPr>
+        <w:rPr>
+          <w:lang w:bidi="he-IL"/>
+        </w:rPr>
+      </w:pPr>
+      <w:r>
+        <w:rPr>
+          <w:lang w:bidi="he-IL"/>
+        </w:rPr>
+        <w:t>(+81) 356</w:t>
+      </w:r>
+      <w:r>
+        <w:rPr>
+          <w:lang w:bidi="he-IL"/>
+        </w:rPr>
+        <w:t xml:space="preserve"> </w:t>
+      </w:r>
+      <w:r>
+        <w:rPr>
+          <w:lang w:bidi="he-IL"/>
+        </w:rPr>
+        <w:t>952</w:t>
+      </w:r>
+      <w:r>
+        <w:rPr>
+          <w:lang w:bidi="he-IL"/>
+        </w:rPr>
+        <w:t xml:space="preserve"> </w:t>
+      </w:r>
+      <w:r>
+        <w:rPr>
+          <w:lang w:bidi="he-IL"/>
+        </w:rPr>
+        <w:t>751</w:t>
+      </w:r>
+    </w:p>
+    <w:p>
+      <w:pPr>
+        <w:rPr>
+          <w:lang w:bidi="he-IL"/>
+        </w:rPr>
+      </w:pPr>
+    </w:p>
+    <w:p>
+      <w:pPr>
         <w:pStyle w:val="Heading2"/>
       </w:pPr>
       <w:r>
+        <w:lastRenderedPageBreak/>
         <w:t>Europe</w:t>
+      </w:r>
+      <w:r>
+        <w:t>, Middle East and Africa</w:t>
       </w:r>
     </w:p>
     <w:tbl>
@@ -2425,7 +2877,7 @@
               <w:rPr>
                 <w:lang w:bidi="he-IL"/>
               </w:rPr>
-              <w:t>Spain</w:t>
+              <w:t>Saudi Arabia (Landline)</w:t>
             </w:r>
           </w:p>
         </w:tc>
@@ -2443,49 +2895,7 @@
               <w:rPr>
                 <w:lang w:bidi="he-IL"/>
               </w:rPr>
-              <w:t>(</w:t>
-            </w:r>
-            <w:r>
-              <w:rPr>
-                <w:lang w:bidi="he-IL"/>
-              </w:rPr>
-              <w:t>+34</w:t>
-            </w:r>
-            <w:r>
-              <w:rPr>
-                <w:lang w:bidi="he-IL"/>
-              </w:rPr>
-              <w:t>)</w:t>
-            </w:r>
-            <w:r>
-              <w:rPr>
-                <w:lang w:bidi="he-IL"/>
-              </w:rPr>
-              <w:t xml:space="preserve"> 910</w:t>
-            </w:r>
-            <w:r>
-              <w:rPr>
-                <w:lang w:bidi="he-IL"/>
-              </w:rPr>
-              <w:t xml:space="preserve"> </w:t>
-            </w:r>
-            <w:r>
-              <w:rPr>
-                <w:lang w:bidi="he-IL"/>
-              </w:rPr>
-              <w:t>507</w:t>
-            </w:r>
-            <w:r>
-              <w:rPr>
-                <w:lang w:bidi="he-IL"/>
-              </w:rPr>
-              <w:t xml:space="preserve"> </w:t>
-            </w:r>
-            <w:r>
-              <w:rPr>
-                <w:lang w:bidi="he-IL"/>
-              </w:rPr>
-              <w:t>799</w:t>
+              <w:t>(+966) 800 844 3872</w:t>
             </w:r>
           </w:p>
         </w:tc>
@@ -2505,7 +2915,7 @@
               <w:rPr>
                 <w:lang w:bidi="he-IL"/>
               </w:rPr>
-              <w:t>Sweden</w:t>
+              <w:t>Saudi Arabia (Mobile)</w:t>
             </w:r>
           </w:p>
         </w:tc>
@@ -2523,49 +2933,7 @@
               <w:rPr>
                 <w:lang w:bidi="he-IL"/>
               </w:rPr>
-              <w:t>(</w:t>
-            </w:r>
-            <w:r>
-              <w:rPr>
-                <w:lang w:bidi="he-IL"/>
-              </w:rPr>
-              <w:t>+46</w:t>
-            </w:r>
-            <w:r>
-              <w:rPr>
-                <w:lang w:bidi="he-IL"/>
-              </w:rPr>
-              <w:t>)</w:t>
-            </w:r>
-            <w:r>
-              <w:rPr>
-                <w:lang w:bidi="he-IL"/>
-              </w:rPr>
-              <w:t xml:space="preserve"> 850</w:t>
-            </w:r>
-            <w:r>
-              <w:rPr>
-                <w:lang w:bidi="he-IL"/>
-              </w:rPr>
-              <w:t xml:space="preserve"> </w:t>
-            </w:r>
-            <w:r>
-              <w:rPr>
-                <w:lang w:bidi="he-IL"/>
-              </w:rPr>
-              <w:t>252</w:t>
-            </w:r>
-            <w:r>
-              <w:rPr>
-                <w:lang w:bidi="he-IL"/>
-              </w:rPr>
-              <w:t xml:space="preserve"> </w:t>
-            </w:r>
-            <w:r>
-              <w:rPr>
-                <w:lang w:bidi="he-IL"/>
-              </w:rPr>
-              <w:t>313</w:t>
+              <w:t>(+966) 800 850 0399</w:t>
             </w:r>
           </w:p>
         </w:tc>
@@ -2585,7 +2953,7 @@
               <w:rPr>
                 <w:lang w:bidi="he-IL"/>
               </w:rPr>
-              <w:t>Switzerland</w:t>
+              <w:t>Spain</w:t>
             </w:r>
           </w:p>
         </w:tc>
@@ -2609,7 +2977,7 @@
               <w:rPr>
                 <w:lang w:bidi="he-IL"/>
               </w:rPr>
-              <w:t>+41</w:t>
+              <w:t>+34</w:t>
             </w:r>
             <w:r>
               <w:rPr>
@@ -2621,7 +2989,7 @@
               <w:rPr>
                 <w:lang w:bidi="he-IL"/>
               </w:rPr>
-              <w:t xml:space="preserve"> 227</w:t>
+              <w:t xml:space="preserve"> 910</w:t>
             </w:r>
             <w:r>
               <w:rPr>
@@ -2633,7 +3001,7 @@
               <w:rPr>
                 <w:lang w:bidi="he-IL"/>
               </w:rPr>
-              <w:t>614</w:t>
+              <w:t>507</w:t>
             </w:r>
             <w:r>
               <w:rPr>
@@ -2645,7 +3013,7 @@
               <w:rPr>
                 <w:lang w:bidi="he-IL"/>
               </w:rPr>
-              <w:t>228</w:t>
+              <w:t>799</w:t>
             </w:r>
           </w:p>
         </w:tc>
@@ -2665,7 +3033,7 @@
               <w:rPr>
                 <w:lang w:bidi="he-IL"/>
               </w:rPr>
-              <w:t>UK</w:t>
+              <w:t>Sweden</w:t>
             </w:r>
           </w:p>
         </w:tc>
@@ -2689,7 +3057,7 @@
               <w:rPr>
                 <w:lang w:bidi="he-IL"/>
               </w:rPr>
-              <w:t>+44</w:t>
+              <w:t>+46</w:t>
             </w:r>
             <w:r>
               <w:rPr>
@@ -2701,7 +3069,7 @@
               <w:rPr>
                 <w:lang w:bidi="he-IL"/>
               </w:rPr>
-              <w:t xml:space="preserve"> 203</w:t>
+              <w:t xml:space="preserve"> 850</w:t>
             </w:r>
             <w:r>
               <w:rPr>
@@ -2713,7 +3081,7 @@
               <w:rPr>
                 <w:lang w:bidi="he-IL"/>
               </w:rPr>
-              <w:t>684</w:t>
+              <w:t>252</w:t>
             </w:r>
             <w:r>
               <w:rPr>
@@ -2725,121 +3093,7 @@
               <w:rPr>
                 <w:lang w:bidi="he-IL"/>
               </w:rPr>
-              <w:t>4872</w:t>
-            </w:r>
-          </w:p>
-        </w:tc>
-      </w:tr>
-    </w:tbl>
-    <w:p>
-      <w:pPr>
-        <w:rPr>
-          <w:lang w:bidi="he-IL"/>
-        </w:rPr>
-      </w:pPr>
-    </w:p>
-    <w:p>
-      <w:pPr>
-        <w:pStyle w:val="Heading2"/>
-      </w:pPr>
-      <w:r>
-        <w:t>Japan</w:t>
-      </w:r>
-    </w:p>
-    <w:p>
-      <w:pPr>
-        <w:rPr>
-          <w:lang w:bidi="he-IL"/>
-        </w:rPr>
-      </w:pPr>
-      <w:r>
-        <w:rPr>
-          <w:lang w:bidi="he-IL"/>
-        </w:rPr>
-        <w:t>(+81) 356</w:t>
-      </w:r>
-      <w:r>
-        <w:rPr>
-          <w:lang w:bidi="he-IL"/>
-        </w:rPr>
-        <w:t xml:space="preserve"> </w:t>
-      </w:r>
-      <w:r>
-        <w:rPr>
-          <w:lang w:bidi="he-IL"/>
-        </w:rPr>
-        <w:t>952</w:t>
-      </w:r>
-      <w:r>
-        <w:rPr>
-          <w:lang w:bidi="he-IL"/>
-        </w:rPr>
-        <w:t xml:space="preserve"> </w:t>
-      </w:r>
-      <w:r>
-        <w:rPr>
-          <w:lang w:bidi="he-IL"/>
-        </w:rPr>
-        <w:t>751</w:t>
-      </w:r>
-    </w:p>
-    <w:p>
-      <w:pPr>
-        <w:pStyle w:val="Heading2"/>
-      </w:pPr>
-      <w:r>
-        <w:lastRenderedPageBreak/>
-        <w:t>Middle East and Africa</w:t>
-      </w:r>
-    </w:p>
-    <w:tbl>
-      <w:tblPr>
-        <w:tblStyle w:val="TableGrid"/>
-        <w:tblW w:w="5000" w:type="pct"/>
-        <w:tblLook w:val="04A0" w:firstRow="1" w:lastRow="0" w:firstColumn="1" w:lastColumn="0" w:noHBand="0" w:noVBand="1"/>
-      </w:tblPr>
-      <w:tblGrid>
-        <w:gridCol w:w="4675"/>
-        <w:gridCol w:w="4675"/>
-      </w:tblGrid>
-      <w:tr>
-        <w:tc>
-          <w:tcPr>
-            <w:tcW w:w="4675" w:type="dxa"/>
-          </w:tcPr>
-          <w:p>
-            <w:pPr>
-              <w:rPr>
-                <w:b/>
-                <w:lang w:bidi="he-IL"/>
-              </w:rPr>
-            </w:pPr>
-            <w:r>
-              <w:rPr>
-                <w:b/>
-                <w:lang w:bidi="he-IL"/>
-              </w:rPr>
-              <w:t>Country</w:t>
-            </w:r>
-          </w:p>
-        </w:tc>
-        <w:tc>
-          <w:tcPr>
-            <w:tcW w:w="4675" w:type="dxa"/>
-          </w:tcPr>
-          <w:p>
-            <w:pPr>
-              <w:rPr>
-                <w:b/>
-                <w:lang w:bidi="he-IL"/>
-              </w:rPr>
-            </w:pPr>
-            <w:r>
-              <w:rPr>
-                <w:b/>
-                <w:lang w:bidi="he-IL"/>
-              </w:rPr>
-              <w:t>Number</w:t>
+              <w:t>313</w:t>
             </w:r>
           </w:p>
         </w:tc>
@@ -2859,7 +3113,7 @@
               <w:rPr>
                 <w:lang w:bidi="he-IL"/>
               </w:rPr>
-              <w:t>UAE</w:t>
+              <w:t>Switzerland</w:t>
             </w:r>
           </w:p>
         </w:tc>
@@ -2883,7 +3137,7 @@
               <w:rPr>
                 <w:lang w:bidi="he-IL"/>
               </w:rPr>
-              <w:t>+971</w:t>
+              <w:t>+41</w:t>
             </w:r>
             <w:r>
               <w:rPr>
@@ -2895,7 +3149,7 @@
               <w:rPr>
                 <w:lang w:bidi="he-IL"/>
               </w:rPr>
-              <w:t xml:space="preserve"> 80</w:t>
+              <w:t xml:space="preserve"> 227</w:t>
             </w:r>
             <w:r>
               <w:rPr>
@@ -2907,7 +3161,7 @@
               <w:rPr>
                 <w:lang w:bidi="he-IL"/>
               </w:rPr>
-              <w:t>004</w:t>
+              <w:t>614</w:t>
             </w:r>
             <w:r>
               <w:rPr>
@@ -2919,19 +3173,7 @@
               <w:rPr>
                 <w:lang w:bidi="he-IL"/>
               </w:rPr>
-              <w:t>442</w:t>
-            </w:r>
-            <w:r>
-              <w:rPr>
-                <w:lang w:bidi="he-IL"/>
-              </w:rPr>
-              <w:t xml:space="preserve"> </w:t>
-            </w:r>
-            <w:r>
-              <w:rPr>
-                <w:lang w:bidi="he-IL"/>
-              </w:rPr>
-              <w:t>417</w:t>
+              <w:t>228</w:t>
             </w:r>
           </w:p>
         </w:tc>
@@ -2951,19 +3193,37 @@
               <w:rPr>
                 <w:lang w:bidi="he-IL"/>
               </w:rPr>
-              <w:t>Saudi Arabia (</w:t>
-            </w:r>
-            <w:r>
-              <w:rPr>
-                <w:lang w:bidi="he-IL"/>
-              </w:rPr>
-              <w:t>l</w:t>
-            </w:r>
-            <w:r>
-              <w:rPr>
-                <w:lang w:bidi="he-IL"/>
-              </w:rPr>
-              <w:t>andline)</w:t>
+              <w:t>U</w:t>
+            </w:r>
+            <w:r>
+              <w:rPr>
+                <w:lang w:bidi="he-IL"/>
+              </w:rPr>
+              <w:t xml:space="preserve">nited </w:t>
+            </w:r>
+            <w:r>
+              <w:rPr>
+                <w:lang w:bidi="he-IL"/>
+              </w:rPr>
+              <w:t>A</w:t>
+            </w:r>
+            <w:r>
+              <w:rPr>
+                <w:lang w:bidi="he-IL"/>
+              </w:rPr>
+              <w:t xml:space="preserve">rab </w:t>
+            </w:r>
+            <w:r>
+              <w:rPr>
+                <w:lang w:bidi="he-IL"/>
+              </w:rPr>
+              <w:t>E</w:t>
+            </w:r>
+            <w:r>
+              <w:rPr>
+                <w:lang w:bidi="he-IL"/>
+              </w:rPr>
+              <w:t>mirates</w:t>
             </w:r>
           </w:p>
         </w:tc>
@@ -2981,13 +3241,25 @@
               <w:rPr>
                 <w:lang w:bidi="he-IL"/>
               </w:rPr>
-              <w:t xml:space="preserve">(+966) </w:t>
-            </w:r>
-            <w:r>
-              <w:rPr>
-                <w:lang w:bidi="he-IL"/>
-              </w:rPr>
-              <w:t>800</w:t>
+              <w:t>(</w:t>
+            </w:r>
+            <w:r>
+              <w:rPr>
+                <w:lang w:bidi="he-IL"/>
+              </w:rPr>
+              <w:t>+971</w:t>
+            </w:r>
+            <w:r>
+              <w:rPr>
+                <w:lang w:bidi="he-IL"/>
+              </w:rPr>
+              <w:t>)</w:t>
+            </w:r>
+            <w:r>
+              <w:rPr>
+                <w:lang w:bidi="he-IL"/>
+              </w:rPr>
+              <w:t xml:space="preserve"> 80</w:t>
             </w:r>
             <w:r>
               <w:rPr>
@@ -2999,7 +3271,7 @@
               <w:rPr>
                 <w:lang w:bidi="he-IL"/>
               </w:rPr>
-              <w:t>844</w:t>
+              <w:t>004</w:t>
             </w:r>
             <w:r>
               <w:rPr>
@@ -3011,7 +3283,19 @@
               <w:rPr>
                 <w:lang w:bidi="he-IL"/>
               </w:rPr>
-              <w:t>3872</w:t>
+              <w:t>442</w:t>
+            </w:r>
+            <w:r>
+              <w:rPr>
+                <w:lang w:bidi="he-IL"/>
+              </w:rPr>
+              <w:t xml:space="preserve"> </w:t>
+            </w:r>
+            <w:r>
+              <w:rPr>
+                <w:lang w:bidi="he-IL"/>
+              </w:rPr>
+              <w:t>417</w:t>
             </w:r>
           </w:p>
         </w:tc>
@@ -3031,19 +3315,25 @@
               <w:rPr>
                 <w:lang w:bidi="he-IL"/>
               </w:rPr>
-              <w:t>Saudi Arabia (</w:t>
-            </w:r>
-            <w:r>
-              <w:rPr>
-                <w:lang w:bidi="he-IL"/>
-              </w:rPr>
-              <w:t>m</w:t>
-            </w:r>
-            <w:r>
-              <w:rPr>
-                <w:lang w:bidi="he-IL"/>
-              </w:rPr>
-              <w:t>obile)</w:t>
+              <w:t>U</w:t>
+            </w:r>
+            <w:r>
+              <w:rPr>
+                <w:lang w:bidi="he-IL"/>
+              </w:rPr>
+              <w:t xml:space="preserve">nited </w:t>
+            </w:r>
+            <w:r>
+              <w:rPr>
+                <w:lang w:bidi="he-IL"/>
+              </w:rPr>
+              <w:t>K</w:t>
+            </w:r>
+            <w:r>
+              <w:rPr>
+                <w:lang w:bidi="he-IL"/>
+              </w:rPr>
+              <w:t>ingdom</w:t>
             </w:r>
           </w:p>
         </w:tc>
@@ -3061,13 +3351,25 @@
               <w:rPr>
                 <w:lang w:bidi="he-IL"/>
               </w:rPr>
-              <w:t xml:space="preserve">(+966) </w:t>
-            </w:r>
-            <w:r>
-              <w:rPr>
-                <w:lang w:bidi="he-IL"/>
-              </w:rPr>
-              <w:t>800</w:t>
+              <w:t>(</w:t>
+            </w:r>
+            <w:r>
+              <w:rPr>
+                <w:lang w:bidi="he-IL"/>
+              </w:rPr>
+              <w:t>+44</w:t>
+            </w:r>
+            <w:r>
+              <w:rPr>
+                <w:lang w:bidi="he-IL"/>
+              </w:rPr>
+              <w:t>)</w:t>
+            </w:r>
+            <w:r>
+              <w:rPr>
+                <w:lang w:bidi="he-IL"/>
+              </w:rPr>
+              <w:t xml:space="preserve"> 203</w:t>
             </w:r>
             <w:r>
               <w:rPr>
@@ -3079,7 +3381,7 @@
               <w:rPr>
                 <w:lang w:bidi="he-IL"/>
               </w:rPr>
-              <w:t>850</w:t>
+              <w:t>684</w:t>
             </w:r>
             <w:r>
               <w:rPr>
@@ -3091,25 +3393,39 @@
               <w:rPr>
                 <w:lang w:bidi="he-IL"/>
               </w:rPr>
-              <w:t>0399</w:t>
+              <w:t>4872</w:t>
             </w:r>
           </w:p>
         </w:tc>
       </w:tr>
     </w:tbl>
+    <w:p/>
     <w:p>
       <w:pPr>
-        <w:rPr>
+        <w:spacing w:before="0" w:after="0"/>
+        <w:jc w:val="left"/>
+        <w:rPr>
+          <w:rFonts w:asciiTheme="majorHAnsi" w:eastAsiaTheme="majorEastAsia" w:hAnsiTheme="majorHAnsi" w:cstheme="majorBidi"/>
+          <w:color w:val="000000" w:themeColor="text1"/>
+          <w:sz w:val="28"/>
+          <w:szCs w:val="26"/>
           <w:lang w:bidi="he-IL"/>
         </w:rPr>
       </w:pPr>
+      <w:r>
+        <w:br w:type="page"/>
+      </w:r>
     </w:p>
     <w:p>
       <w:pPr>
         <w:pStyle w:val="Heading2"/>
       </w:pPr>
       <w:r>
+        <w:lastRenderedPageBreak/>
         <w:t>North America</w:t>
+      </w:r>
+      <w:r>
+        <w:t xml:space="preserve"> and Latin America</w:t>
       </w:r>
     </w:p>
     <w:tbl>
@@ -3179,7 +3495,7 @@
               <w:rPr>
                 <w:lang w:bidi="he-IL"/>
               </w:rPr>
-              <w:t>USA &amp; Canada</w:t>
+              <w:t>Canada</w:t>
             </w:r>
           </w:p>
         </w:tc>
@@ -3202,6 +3518,112 @@
           </w:p>
         </w:tc>
       </w:tr>
+      <w:tr>
+        <w:tc>
+          <w:tcPr>
+            <w:tcW w:w="3117" w:type="dxa"/>
+          </w:tcPr>
+          <w:p>
+            <w:pPr>
+              <w:rPr>
+                <w:lang w:bidi="he-IL"/>
+              </w:rPr>
+            </w:pPr>
+            <w:r>
+              <w:rPr>
+                <w:lang w:bidi="he-IL"/>
+              </w:rPr>
+              <w:t>U</w:t>
+            </w:r>
+            <w:r>
+              <w:rPr>
+                <w:lang w:bidi="he-IL"/>
+              </w:rPr>
+              <w:t>nited States of America</w:t>
+            </w:r>
+          </w:p>
+        </w:tc>
+        <w:tc>
+          <w:tcPr>
+            <w:tcW w:w="3117" w:type="dxa"/>
+          </w:tcPr>
+          <w:p>
+            <w:pPr>
+              <w:rPr>
+                <w:lang w:bidi="he-IL"/>
+              </w:rPr>
+            </w:pPr>
+            <w:r>
+              <w:rPr>
+                <w:lang w:bidi="he-IL"/>
+              </w:rPr>
+              <w:t>(+1) 888 241 9812</w:t>
+            </w:r>
+          </w:p>
+        </w:tc>
+      </w:tr>
+      <w:tr>
+        <w:tc>
+          <w:tcPr>
+            <w:tcW w:w="3117" w:type="dxa"/>
+          </w:tcPr>
+          <w:p>
+            <w:pPr>
+              <w:rPr>
+                <w:lang w:bidi="he-IL"/>
+              </w:rPr>
+            </w:pPr>
+            <w:r>
+              <w:rPr>
+                <w:lang w:bidi="he-IL"/>
+              </w:rPr>
+              <w:t>(all others)</w:t>
+            </w:r>
+          </w:p>
+        </w:tc>
+        <w:tc>
+          <w:tcPr>
+            <w:tcW w:w="3117" w:type="dxa"/>
+          </w:tcPr>
+          <w:p>
+            <w:pPr>
+              <w:rPr>
+                <w:lang w:bidi="he-IL"/>
+              </w:rPr>
+            </w:pPr>
+            <w:r>
+              <w:rPr>
+                <w:lang w:bidi="he-IL"/>
+              </w:rPr>
+              <w:t>(</w:t>
+            </w:r>
+            <w:r>
+              <w:rPr>
+                <w:lang w:bidi="he-IL"/>
+              </w:rPr>
+              <w:t>+1</w:t>
+            </w:r>
+            <w:r>
+              <w:rPr>
+                <w:lang w:bidi="he-IL"/>
+              </w:rPr>
+              <w:t>)</w:t>
+            </w:r>
+            <w:r>
+              <w:rPr>
+                <w:lang w:bidi="he-IL"/>
+              </w:rPr>
+              <w:t xml:space="preserve"> 312 212 8034</w:t>
+            </w:r>
+            <w:r>
+              <w:rPr>
+                <w:lang w:bidi="he-IL"/>
+              </w:rPr>
+              <w:t xml:space="preserve"> (worldwide number)</w:t>
+            </w:r>
+          </w:p>
+        </w:tc>
+      </w:tr>
     </w:tbl>
     <w:p>
       <w:pPr>
@@ -3210,10 +3632,15 @@
         </w:rPr>
       </w:pPr>
     </w:p>
+    <w:p>
+      <w:pPr>
+        <w:rPr>
+          <w:lang w:bidi="he-IL"/>
+        </w:rPr>
+      </w:pPr>
+    </w:p>
     <w:sectPr>
-      <w:headerReference w:type="even" r:id="rId10"/>
-      <w:headerReference w:type="default" r:id="rId11"/>
-      <w:footerReference w:type="default" r:id="rId12"/>
+      <w:headerReference w:type="default" r:id="rId10"/>
       <w:type w:val="continuous"/>
       <w:pgSz w:w="12240" w:h="15840"/>
       <w:pgMar w:top="1440" w:right="1440" w:bottom="1440" w:left="1440" w:header="720" w:footer="720" w:gutter="0"/>
@@ -3243,81 +3670,6 @@
 </w:endnotes>
 </file>
 
-<file path=word/footer1.xml><?xml version="1.0" encoding="utf-8"?>
-<w:ftr xmlns:wpc="http://schemas.microsoft.com/office/word/2010/wordprocessingCanvas" xmlns:cx="http://schemas.microsoft.com/office/drawing/2014/chartex" xmlns:cx1="http://schemas.microsoft.com/office/drawing/2015/9/8/chartex" xmlns:cx2="http://schemas.microsoft.com/office/drawing/2015/10/21/chartex" xmlns:cx3="http://schemas.microsoft.com/office/drawing/2016/5/9/chartex" xmlns:cx4="http://schemas.microsoft.com/office/drawing/2016/5/10/chartex" xmlns:cx5="http://schemas.microsoft.com/office/drawing/2016/5/11/chartex" xmlns:cx6="http://schemas.microsoft.com/office/drawing/2016/5/12/chartex" xmlns:cx7="http://schemas.microsoft.com/office/drawing/2016/5/13/chartex" xmlns:cx8="http://schemas.microsoft.com/office/drawing/2016/5/14/chartex" xmlns:mc="http://schemas.openxmlformats.org/markup-compatibility/2006" xmlns:aink="http://schemas.microsoft.com/office/drawing/2016/ink" xmlns:am3d="http://schemas.microsoft.com/office/drawing/2017/model3d" xmlns:o="urn:schemas-microsoft-com:office:office" xmlns:r="http://schemas.openxmlformats.org/officeDocument/2006/relationships" xmlns:m="http://schemas.openxmlformats.org/officeDocument/2006/math" xmlns:v="urn:schemas-microsoft-com:vml" xmlns:wp14="http://schemas.microsoft.com/office/word/2010/wordprocessingDrawing" xmlns:wp="http://schemas.openxmlformats.org/drawingml/2006/wordprocessingDrawing" xmlns:w10="urn:schemas-microsoft-com:office:word" xmlns:w="http://schemas.openxmlformats.org/wordprocessingml/2006/main" xmlns:w14="http://schemas.microsoft.com/office/word/2010/wordml" xmlns:w15="http://schemas.microsoft.com/office/word/2012/wordml" xmlns:w16cid="http://schemas.microsoft.com/office/word/2016/wordml/cid" xmlns:w16se="http://schemas.microsoft.com/office/word/2015/wordml/symex" xmlns:wpg="http://schemas.microsoft.com/office/word/2010/wordprocessingGroup" xmlns:wpi="http://schemas.microsoft.com/office/word/2010/wordprocessingInk" xmlns:wne="http://schemas.microsoft.com/office/word/2006/wordml" xmlns:wps="http://schemas.microsoft.com/office/word/2010/wordprocessingShape" mc:Ignorable="w14 w15 w16se w16cid wp14">
-  <w:sdt>
-    <w:sdtPr>
-      <w:rPr>
-        <w:rStyle w:val="PageNumber"/>
-      </w:rPr>
-      <w:id w:val="1306195202"/>
-      <w:docPartObj>
-        <w:docPartGallery w:val="Page Numbers (Bottom of Page)"/>
-        <w:docPartUnique/>
-      </w:docPartObj>
-    </w:sdtPr>
-    <w:sdtEndPr>
-      <w:rPr>
-        <w:rStyle w:val="PageNumber"/>
-      </w:rPr>
-    </w:sdtEndPr>
-    <w:sdtContent>
-      <w:p>
-        <w:pPr>
-          <w:pStyle w:val="Footer"/>
-          <w:framePr w:wrap="none" w:vAnchor="text" w:hAnchor="margin" w:xAlign="right" w:y="1"/>
-          <w:rPr>
-            <w:rStyle w:val="PageNumber"/>
-          </w:rPr>
-        </w:pPr>
-        <w:r>
-          <w:rPr>
-            <w:rStyle w:val="PageNumber"/>
-          </w:rPr>
-          <w:fldChar w:fldCharType="begin"/>
-        </w:r>
-        <w:r>
-          <w:rPr>
-            <w:rStyle w:val="PageNumber"/>
-          </w:rPr>
-          <w:instrText xml:space="preserve"> PAGE </w:instrText>
-        </w:r>
-        <w:r>
-          <w:rPr>
-            <w:rStyle w:val="PageNumber"/>
-          </w:rPr>
-          <w:fldChar w:fldCharType="separate"/>
-        </w:r>
-        <w:r>
-          <w:rPr>
-            <w:rStyle w:val="PageNumber"/>
-          </w:rPr>
-          <w:t>2</w:t>
-        </w:r>
-        <w:r>
-          <w:rPr>
-            <w:rStyle w:val="PageNumber"/>
-          </w:rPr>
-          <w:fldChar w:fldCharType="end"/>
-        </w:r>
-      </w:p>
-    </w:sdtContent>
-  </w:sdt>
-  <w:p>
-    <w:pPr>
-      <w:pStyle w:val="Footer"/>
-      <w:tabs>
-        <w:tab w:val="center" w:pos="4500"/>
-      </w:tabs>
-      <w:ind w:right="360"/>
-    </w:pPr>
-    <w:r>
-      <w:t>IBM X-Force IR Hotline Numbers</w:t>
-    </w:r>
-  </w:p>
-</w:ftr>
-</file>
-
 <file path=word/footnotes.xml><?xml version="1.0" encoding="utf-8"?>
 <w:footnotes xmlns:wpc="http://schemas.microsoft.com/office/word/2010/wordprocessingCanvas" xmlns:cx="http://schemas.microsoft.com/office/drawing/2014/chartex" xmlns:cx1="http://schemas.microsoft.com/office/drawing/2015/9/8/chartex" xmlns:cx2="http://schemas.microsoft.com/office/drawing/2015/10/21/chartex" xmlns:cx3="http://schemas.microsoft.com/office/drawing/2016/5/9/chartex" xmlns:cx4="http://schemas.microsoft.com/office/drawing/2016/5/10/chartex" xmlns:cx5="http://schemas.microsoft.com/office/drawing/2016/5/11/chartex" xmlns:cx6="http://schemas.microsoft.com/office/drawing/2016/5/12/chartex" xmlns:cx7="http://schemas.microsoft.com/office/drawing/2016/5/13/chartex" xmlns:cx8="http://schemas.microsoft.com/office/drawing/2016/5/14/chartex" xmlns:mc="http://schemas.openxmlformats.org/markup-compatibility/2006" xmlns:aink="http://schemas.microsoft.com/office/drawing/2016/ink" xmlns:am3d="http://schemas.microsoft.com/office/drawing/2017/model3d" xmlns:o="urn:schemas-microsoft-com:office:office" xmlns:r="http://schemas.openxmlformats.org/officeDocument/2006/relationships" xmlns:m="http://schemas.openxmlformats.org/officeDocument/2006/math" xmlns:v="urn:schemas-microsoft-com:vml" xmlns:wp14="http://schemas.microsoft.com/office/word/2010/wordprocessingDrawing" xmlns:wp="http://schemas.openxmlformats.org/drawingml/2006/wordprocessingDrawing" xmlns:w10="urn:schemas-microsoft-com:office:word" xmlns:w="http://schemas.openxmlformats.org/wordprocessingml/2006/main" xmlns:w14="http://schemas.microsoft.com/office/word/2010/wordml" xmlns:w15="http://schemas.microsoft.com/office/word/2012/wordml" xmlns:w16cid="http://schemas.microsoft.com/office/word/2016/wordml/cid" xmlns:w16se="http://schemas.microsoft.com/office/word/2015/wordml/symex" xmlns:wpg="http://schemas.microsoft.com/office/word/2010/wordprocessingGroup" xmlns:wpi="http://schemas.microsoft.com/office/word/2010/wordprocessingInk" xmlns:wne="http://schemas.microsoft.com/office/word/2006/wordml" xmlns:wps="http://schemas.microsoft.com/office/word/2010/wordprocessingShape" mc:Ignorable="w14 w15 w16se w16cid wp14">
   <w:footnote w:type="separator" w:id="-1">
@@ -3342,296 +3694,11 @@
   <w:p>
     <w:pPr>
       <w:pStyle w:val="Header"/>
-    </w:pPr>
-    <w:r>
-      <w:rPr>
-        <w:noProof/>
-      </w:rPr>
-      <w:pict w14:anchorId="3E5050E2">
-        <v:shapetype id="_x0000_t136" coordsize="21600,21600" o:spt="136" adj="10800" path="m@7,l@8,m@5,21600l@6,21600e">
-          <v:formulas>
-            <v:f eqn="sum #0 0 10800"/>
-            <v:f eqn="prod #0 2 1"/>
-            <v:f eqn="sum 21600 0 @1"/>
-            <v:f eqn="sum 0 0 @2"/>
-            <v:f eqn="sum 21600 0 @3"/>
-            <v:f eqn="if @0 @3 0"/>
-            <v:f eqn="if @0 21600 @1"/>
-            <v:f eqn="if @0 0 @2"/>
-            <v:f eqn="if @0 @4 21600"/>
-            <v:f eqn="mid @5 @6"/>
-            <v:f eqn="mid @8 @5"/>
-            <v:f eqn="mid @7 @8"/>
-            <v:f eqn="mid @6 @7"/>
-            <v:f eqn="sum @6 0 @5"/>
-          </v:formulas>
-          <v:path textpathok="t" o:connecttype="custom" o:connectlocs="@9,0;@10,10800;@11,21600;@12,10800" o:connectangles="270,180,90,0"/>
-          <v:textpath on="t" fitshape="t"/>
-          <v:handles>
-            <v:h position="#0,bottomRight" xrange="6629,14971"/>
-          </v:handles>
-          <o:lock v:ext="edit" text="t" shapetype="t"/>
-        </v:shapetype>
-        <v:shape id="_x0000_s2051" type="#_x0000_t136" alt="" style="position:absolute;left:0;text-align:left;margin-left:0;margin-top:0;width:494.9pt;height:164.95pt;rotation:315;z-index:-251657216;mso-wrap-edited:f;mso-width-percent:0;mso-height-percent:0;mso-position-horizontal:center;mso-position-horizontal-relative:margin;mso-position-vertical:center;mso-position-vertical-relative:margin;mso-width-percent:0;mso-height-percent:0" o:allowincell="f" fillcolor="silver" stroked="f">
-          <v:textpath style="font-family:&quot;Calibri&quot;;font-size:1pt" string="DRAFT"/>
-          <w10:wrap anchorx="margin" anchory="margin"/>
-        </v:shape>
-      </w:pict>
-    </w:r>
-  </w:p>
-</w:hdr>
-</file>
-
-<file path=word/header2.xml><?xml version="1.0" encoding="utf-8"?>
-<w:hdr xmlns:wpc="http://schemas.microsoft.com/office/word/2010/wordprocessingCanvas" xmlns:cx="http://schemas.microsoft.com/office/drawing/2014/chartex" xmlns:cx1="http://schemas.microsoft.com/office/drawing/2015/9/8/chartex" xmlns:cx2="http://schemas.microsoft.com/office/drawing/2015/10/21/chartex" xmlns:cx3="http://schemas.microsoft.com/office/drawing/2016/5/9/chartex" xmlns:cx4="http://schemas.microsoft.com/office/drawing/2016/5/10/chartex" xmlns:cx5="http://schemas.microsoft.com/office/drawing/2016/5/11/chartex" xmlns:cx6="http://schemas.microsoft.com/office/drawing/2016/5/12/chartex" xmlns:cx7="http://schemas.microsoft.com/office/drawing/2016/5/13/chartex" xmlns:cx8="http://schemas.microsoft.com/office/drawing/2016/5/14/chartex" xmlns:mc="http://schemas.openxmlformats.org/markup-compatibility/2006" xmlns:aink="http://schemas.microsoft.com/office/drawing/2016/ink" xmlns:am3d="http://schemas.microsoft.com/office/drawing/2017/model3d" xmlns:o="urn:schemas-microsoft-com:office:office" xmlns:r="http://schemas.openxmlformats.org/officeDocument/2006/relationships" xmlns:m="http://schemas.openxmlformats.org/officeDocument/2006/math" xmlns:v="urn:schemas-microsoft-com:vml" xmlns:wp14="http://schemas.microsoft.com/office/word/2010/wordprocessingDrawing" xmlns:wp="http://schemas.openxmlformats.org/drawingml/2006/wordprocessingDrawing" xmlns:w10="urn:schemas-microsoft-com:office:word" xmlns:w="http://schemas.openxmlformats.org/wordprocessingml/2006/main" xmlns:w14="http://schemas.microsoft.com/office/word/2010/wordml" xmlns:w15="http://schemas.microsoft.com/office/word/2012/wordml" xmlns:w16cid="http://schemas.microsoft.com/office/word/2016/wordml/cid" xmlns:w16se="http://schemas.microsoft.com/office/word/2015/wordml/symex" xmlns:wpg="http://schemas.microsoft.com/office/word/2010/wordprocessingGroup" xmlns:wpi="http://schemas.microsoft.com/office/word/2010/wordprocessingInk" xmlns:wne="http://schemas.microsoft.com/office/word/2006/wordml" xmlns:wps="http://schemas.microsoft.com/office/word/2010/wordprocessingShape" mc:Ignorable="w14 w15 w16se w16cid wp14">
-  <w:p>
-    <w:pPr>
-      <w:pStyle w:val="Header"/>
       <w:tabs>
         <w:tab w:val="clear" w:pos="9360"/>
       </w:tabs>
       <w:ind w:left="-1440" w:right="-1440"/>
     </w:pPr>
-    <w:r>
-      <w:rPr>
-        <w:rFonts w:ascii="HelvNeue Roman for IBM" w:hAnsi="HelvNeue Roman for IBM"/>
-        <w:noProof/>
-        <w:color w:val="FFFFFF" w:themeColor="background1"/>
-      </w:rPr>
-      <mc:AlternateContent>
-        <mc:Choice Requires="wps">
-          <w:drawing>
-            <wp:anchor distT="0" distB="0" distL="114300" distR="114300" simplePos="0" relativeHeight="251658240" behindDoc="0" locked="0" layoutInCell="1" allowOverlap="1" wp14:anchorId="0CE6C232" wp14:editId="4990BA80">
-              <wp:simplePos x="0" y="0"/>
-              <wp:positionH relativeFrom="column">
-                <wp:posOffset>50800</wp:posOffset>
-              </wp:positionH>
-              <wp:positionV relativeFrom="paragraph">
-                <wp:posOffset>-454660</wp:posOffset>
-              </wp:positionV>
-              <wp:extent cx="602615" cy="100330"/>
-              <wp:effectExtent l="0" t="0" r="6985" b="1270"/>
-              <wp:wrapThrough wrapText="bothSides">
-                <wp:wrapPolygon edited="0">
-                  <wp:start x="0" y="0"/>
-                  <wp:lineTo x="0" y="16405"/>
-                  <wp:lineTo x="20940" y="16405"/>
-                  <wp:lineTo x="20940" y="0"/>
-                  <wp:lineTo x="0" y="0"/>
-                </wp:wrapPolygon>
-              </wp:wrapThrough>
-              <wp:docPr id="8" name="Rectangle 8"/>
-              <wp:cNvGraphicFramePr/>
-              <a:graphic xmlns:a="http://schemas.openxmlformats.org/drawingml/2006/main">
-                <a:graphicData uri="http://schemas.microsoft.com/office/word/2010/wordprocessingShape">
-                  <wps:wsp>
-                    <wps:cNvSpPr/>
-                    <wps:spPr>
-                      <a:xfrm>
-                        <a:off x="0" y="0"/>
-                        <a:ext cx="602615" cy="100330"/>
-                      </a:xfrm>
-                      <a:prstGeom prst="rect">
-                        <a:avLst/>
-                      </a:prstGeom>
-                      <a:solidFill>
-                        <a:srgbClr val="F0532D"/>
-                      </a:solidFill>
-                      <a:ln>
-                        <a:noFill/>
-                      </a:ln>
-                    </wps:spPr>
-                    <wps:style>
-                      <a:lnRef idx="2">
-                        <a:schemeClr val="accent1">
-                          <a:shade val="50000"/>
-                        </a:schemeClr>
-                      </a:lnRef>
-                      <a:fillRef idx="1">
-                        <a:schemeClr val="accent1"/>
-                      </a:fillRef>
-                      <a:effectRef idx="0">
-                        <a:schemeClr val="accent1"/>
-                      </a:effectRef>
-                      <a:fontRef idx="minor">
-                        <a:schemeClr val="lt1"/>
-                      </a:fontRef>
-                    </wps:style>
-                    <wps:bodyPr rot="0" spcFirstLastPara="0" vertOverflow="overflow" horzOverflow="overflow" vert="horz" wrap="square" lIns="91440" tIns="45720" rIns="91440" bIns="45720" numCol="1" spcCol="0" rtlCol="0" fromWordArt="0" anchor="ctr" anchorCtr="0" forceAA="0" compatLnSpc="1">
-                      <a:prstTxWarp prst="textNoShape">
-                        <a:avLst/>
-                      </a:prstTxWarp>
-                      <a:noAutofit/>
-                    </wps:bodyPr>
-                  </wps:wsp>
-                </a:graphicData>
-              </a:graphic>
-              <wp14:sizeRelH relativeFrom="margin">
-                <wp14:pctWidth>0</wp14:pctWidth>
-              </wp14:sizeRelH>
-              <wp14:sizeRelV relativeFrom="margin">
-                <wp14:pctHeight>0</wp14:pctHeight>
-              </wp14:sizeRelV>
-            </wp:anchor>
-          </w:drawing>
-        </mc:Choice>
-        <mc:Fallback>
-          <w:pict>
-            <v:rect w14:anchorId="592BD3AA" id="Rectangle 8" o:spid="_x0000_s1026" style="position:absolute;margin-left:4pt;margin-top:-35.8pt;width:47.45pt;height:7.9pt;z-index:251662336;visibility:visible;mso-wrap-style:square;mso-width-percent:0;mso-height-percent:0;mso-wrap-distance-left:9pt;mso-wrap-distance-top:0;mso-wrap-distance-right:9pt;mso-wrap-distance-bottom:0;mso-position-horizontal:absolute;mso-position-horizontal-relative:text;mso-position-vertical:absolute;mso-position-vertical-relative:text;mso-width-percent:0;mso-height-percent:0;mso-width-relative:margin;mso-height-relative:margin;v-text-anchor:middle" o:gfxdata="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" fillcolor="#f0532d" stroked="f" strokeweight="1pt">
-              <w10:wrap type="through"/>
-            </v:rect>
-          </w:pict>
-        </mc:Fallback>
-      </mc:AlternateContent>
-    </w:r>
-    <w:r>
-      <w:rPr>
-        <w:noProof/>
-      </w:rPr>
-      <mc:AlternateContent>
-        <mc:Choice Requires="wps">
-          <w:drawing>
-            <wp:anchor distT="0" distB="0" distL="114300" distR="114300" simplePos="0" relativeHeight="251657216" behindDoc="1" locked="0" layoutInCell="1" allowOverlap="1" wp14:anchorId="04F7E143" wp14:editId="3E0199A4">
-              <wp:simplePos x="0" y="0"/>
-              <wp:positionH relativeFrom="column">
-                <wp:posOffset>-977900</wp:posOffset>
-              </wp:positionH>
-              <wp:positionV relativeFrom="paragraph">
-                <wp:posOffset>-457200</wp:posOffset>
-              </wp:positionV>
-              <wp:extent cx="7887335" cy="231140"/>
-              <wp:effectExtent l="0" t="0" r="12065" b="0"/>
-              <wp:wrapNone/>
-              <wp:docPr id="6" name="Rectangle 6"/>
-              <wp:cNvGraphicFramePr/>
-              <a:graphic xmlns:a="http://schemas.openxmlformats.org/drawingml/2006/main">
-                <a:graphicData uri="http://schemas.microsoft.com/office/word/2010/wordprocessingShape">
-                  <wps:wsp>
-                    <wps:cNvSpPr/>
-                    <wps:spPr>
-                      <a:xfrm>
-                        <a:off x="0" y="0"/>
-                        <a:ext cx="7887335" cy="231140"/>
-                      </a:xfrm>
-                      <a:prstGeom prst="rect">
-                        <a:avLst/>
-                      </a:prstGeom>
-                      <a:solidFill>
-                        <a:srgbClr val="1E2E42"/>
-                      </a:solidFill>
-                      <a:ln>
-                        <a:noFill/>
-                      </a:ln>
-                    </wps:spPr>
-                    <wps:style>
-                      <a:lnRef idx="2">
-                        <a:schemeClr val="accent1">
-                          <a:shade val="50000"/>
-                        </a:schemeClr>
-                      </a:lnRef>
-                      <a:fillRef idx="1">
-                        <a:schemeClr val="accent1"/>
-                      </a:fillRef>
-                      <a:effectRef idx="0">
-                        <a:schemeClr val="accent1"/>
-                      </a:effectRef>
-                      <a:fontRef idx="minor">
-                        <a:schemeClr val="lt1"/>
-                      </a:fontRef>
-                    </wps:style>
-                    <wps:bodyPr rot="0" spcFirstLastPara="0" vertOverflow="overflow" horzOverflow="overflow" vert="horz" wrap="square" lIns="91440" tIns="45720" rIns="91440" bIns="45720" numCol="1" spcCol="0" rtlCol="0" fromWordArt="0" anchor="ctr" anchorCtr="0" forceAA="0" compatLnSpc="1">
-                      <a:prstTxWarp prst="textNoShape">
-                        <a:avLst/>
-                      </a:prstTxWarp>
-                      <a:noAutofit/>
-                    </wps:bodyPr>
-                  </wps:wsp>
-                </a:graphicData>
-              </a:graphic>
-              <wp14:sizeRelH relativeFrom="margin">
-                <wp14:pctWidth>0</wp14:pctWidth>
-              </wp14:sizeRelH>
-              <wp14:sizeRelV relativeFrom="margin">
-                <wp14:pctHeight>0</wp14:pctHeight>
-              </wp14:sizeRelV>
-            </wp:anchor>
-          </w:drawing>
-        </mc:Choice>
-        <mc:Fallback>
-          <w:pict>
-            <v:rect w14:anchorId="3C7DB043" id="Rectangle 6" o:spid="_x0000_s1026" style="position:absolute;margin-left:-77pt;margin-top:-36pt;width:621.05pt;height:18.2pt;z-index:-251656192;visibility:visible;mso-wrap-style:square;mso-width-percent:0;mso-height-percent:0;mso-wrap-distance-left:9pt;mso-wrap-distance-top:0;mso-wrap-distance-right:9pt;mso-wrap-distance-bottom:0;mso-position-horizontal:absolute;mso-position-horizontal-relative:text;mso-position-vertical:absolute;mso-position-vertical-relative:text;mso-width-percent:0;mso-height-percent:0;mso-width-relative:margin;mso-height-relative:margin;v-text-anchor:middle" o:gfxdata="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" fillcolor="#1e2e42" stroked="f" strokeweight="1pt"/>
-          </w:pict>
-        </mc:Fallback>
-      </mc:AlternateContent>
-    </w:r>
-    <w:r>
-      <w:rPr>
-        <w:noProof/>
-      </w:rPr>
-      <mc:AlternateContent>
-        <mc:Choice Requires="wps">
-          <w:drawing>
-            <wp:anchor distT="0" distB="0" distL="114300" distR="114300" simplePos="0" relativeHeight="251656192" behindDoc="0" locked="0" layoutInCell="1" allowOverlap="1" wp14:anchorId="58531D9E" wp14:editId="7EFBE913">
-              <wp:simplePos x="0" y="0"/>
-              <wp:positionH relativeFrom="column">
-                <wp:posOffset>6959600</wp:posOffset>
-              </wp:positionH>
-              <wp:positionV relativeFrom="paragraph">
-                <wp:posOffset>-457200</wp:posOffset>
-              </wp:positionV>
-              <wp:extent cx="7772400" cy="228600"/>
-              <wp:effectExtent l="0" t="0" r="25400" b="25400"/>
-              <wp:wrapNone/>
-              <wp:docPr id="5" name="Rectangle 5"/>
-              <wp:cNvGraphicFramePr/>
-              <a:graphic xmlns:a="http://schemas.openxmlformats.org/drawingml/2006/main">
-                <a:graphicData uri="http://schemas.microsoft.com/office/word/2010/wordprocessingShape">
-                  <wps:wsp>
-                    <wps:cNvSpPr/>
-                    <wps:spPr>
-                      <a:xfrm>
-                        <a:off x="0" y="0"/>
-                        <a:ext cx="7772400" cy="228600"/>
-                      </a:xfrm>
-                      <a:prstGeom prst="rect">
-                        <a:avLst/>
-                      </a:prstGeom>
-                    </wps:spPr>
-                    <wps:style>
-                      <a:lnRef idx="2">
-                        <a:schemeClr val="accent1">
-                          <a:shade val="50000"/>
-                        </a:schemeClr>
-                      </a:lnRef>
-                      <a:fillRef idx="1">
-                        <a:schemeClr val="accent1"/>
-                      </a:fillRef>
-                      <a:effectRef idx="0">
-                        <a:schemeClr val="accent1"/>
-                      </a:effectRef>
-                      <a:fontRef idx="minor">
-                        <a:schemeClr val="lt1"/>
-                      </a:fontRef>
-                    </wps:style>
-                    <wps:bodyPr rot="0" spcFirstLastPara="0" vertOverflow="overflow" horzOverflow="overflow" vert="horz" wrap="square" lIns="91440" tIns="45720" rIns="91440" bIns="45720" numCol="1" spcCol="0" rtlCol="0" fromWordArt="0" anchor="ctr" anchorCtr="0" forceAA="0" compatLnSpc="1">
-                      <a:prstTxWarp prst="textNoShape">
-                        <a:avLst/>
-                      </a:prstTxWarp>
-                      <a:noAutofit/>
-                    </wps:bodyPr>
-                  </wps:wsp>
-                </a:graphicData>
-              </a:graphic>
-            </wp:anchor>
-          </w:drawing>
-        </mc:Choice>
-        <mc:Fallback>
-          <w:pict>
-            <v:rect w14:anchorId="4CCEDC0B" id="Rectangle 5" o:spid="_x0000_s1026" style="position:absolute;margin-left:548pt;margin-top:-36pt;width:612pt;height:18pt;z-index:251659264;visibility:visible;mso-wrap-style:square;mso-wrap-distance-left:9pt;mso-wrap-distance-top:0;mso-wrap-distance-right:9pt;mso-wrap-distance-bottom:0;mso-position-horizontal:absolute;mso-position-horizontal-relative:text;mso-position-vertical:absolute;mso-position-vertical-relative:text;v-text-anchor:middle" o:gfxdata="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" fillcolor="#5b9bd5 [3204]" strokecolor="#1f4d78 [1604]" strokeweight="1pt"/>
-          </w:pict>
-        </mc:Fallback>
-      </mc:AlternateContent>
-    </w:r>
   </w:p>
 </w:hdr>
 </file>
@@ -9462,6 +9529,32 @@
       <w:color w:val="404040" w:themeColor="text1" w:themeTint="BF"/>
     </w:rPr>
   </w:style>
+  <w:style w:type="character" w:styleId="IntenseEmphasis">
+    <w:name w:val="Intense Emphasis"/>
+    <w:basedOn w:val="DefaultParagraphFont"/>
+    <w:uiPriority w:val="21"/>
+    <w:qFormat/>
+    <w:rsid w:val="00245209"/>
+    <w:rPr>
+      <w:i/>
+      <w:iCs/>
+      <w:color w:val="5B9BD5" w:themeColor="accent1"/>
+    </w:rPr>
+  </w:style>
+  <w:style w:type="character" w:styleId="BookTitle">
+    <w:name w:val="Book Title"/>
+    <w:basedOn w:val="DefaultParagraphFont"/>
+    <w:uiPriority w:val="33"/>
+    <w:qFormat/>
+    <w:rsid w:val="00245209"/>
+    <w:rPr>
+      <w:b/>
+      <w:bCs/>
+      <w:i/>
+      <w:iCs/>
+      <w:spacing w:val="5"/>
+    </w:rPr>
+  </w:style>
 </w:styles>
 </file>
 
@@ -9731,7 +9824,7 @@
 </file>
 
 <file path=customXml/itemProps1.xml><?xml version="1.0" encoding="utf-8"?>
-<ds:datastoreItem xmlns:ds="http://schemas.openxmlformats.org/officeDocument/2006/customXml" ds:itemID="{CF0E7077-606F-49DA-9AEB-6C6D5A9D97CD}">
+<ds:datastoreItem xmlns:ds="http://schemas.openxmlformats.org/officeDocument/2006/customXml" ds:itemID="{2534CF3B-2494-4037-8780-0F96D6F80A66}">
   <ds:schemaRefs>
     <ds:schemaRef ds:uri="http://schemas.openxmlformats.org/officeDocument/2006/bibliography"/>
   </ds:schemaRefs>

</xml_diff>